<commit_message>
breakable bricks, timed scoring, moat
</commit_message>
<xml_diff>
--- a/Docs/GDD Catapult Fragment 2.docx
+++ b/Docs/GDD Catapult Fragment 2.docx
@@ -62,7 +62,7 @@
         </w:rPr>
         <w:fldChar w:fldCharType="separate"/>
       </w:r>
-      <w:hyperlink w:anchor="_Toc366588074" w:history="1">
+      <w:hyperlink w:anchor="_Toc366679156" w:history="1">
         <w:r>
           <w:rPr>
             <w:rStyle w:val="Hyperlink"/>
@@ -89,7 +89,7 @@
             <w:noProof/>
             <w:webHidden/>
           </w:rPr>
-          <w:instrText xml:space="preserve"> PAGEREF _Toc366588074 \h </w:instrText>
+          <w:instrText xml:space="preserve"> PAGEREF _Toc366679156 \h </w:instrText>
         </w:r>
         <w:r>
           <w:rPr>
@@ -136,7 +136,7 @@
           <w:szCs w:val="22"/>
         </w:rPr>
       </w:pPr>
-      <w:hyperlink w:anchor="_Toc366588075" w:history="1">
+      <w:hyperlink w:anchor="_Toc366679157" w:history="1">
         <w:r>
           <w:rPr>
             <w:rStyle w:val="Hyperlink"/>
@@ -163,7 +163,7 @@
             <w:noProof/>
             <w:webHidden/>
           </w:rPr>
-          <w:instrText xml:space="preserve"> PAGEREF _Toc366588075 \h </w:instrText>
+          <w:instrText xml:space="preserve"> PAGEREF _Toc366679157 \h </w:instrText>
         </w:r>
         <w:r>
           <w:rPr>
@@ -210,7 +210,7 @@
           <w:szCs w:val="22"/>
         </w:rPr>
       </w:pPr>
-      <w:hyperlink w:anchor="_Toc366588076" w:history="1">
+      <w:hyperlink w:anchor="_Toc366679158" w:history="1">
         <w:r>
           <w:rPr>
             <w:rStyle w:val="Hyperlink"/>
@@ -237,7 +237,7 @@
             <w:noProof/>
             <w:webHidden/>
           </w:rPr>
-          <w:instrText xml:space="preserve"> PAGEREF _Toc366588076 \h </w:instrText>
+          <w:instrText xml:space="preserve"> PAGEREF _Toc366679158 \h </w:instrText>
         </w:r>
         <w:r>
           <w:rPr>
@@ -284,7 +284,7 @@
           <w:szCs w:val="22"/>
         </w:rPr>
       </w:pPr>
-      <w:hyperlink w:anchor="_Toc366588077" w:history="1">
+      <w:hyperlink w:anchor="_Toc366679159" w:history="1">
         <w:r>
           <w:rPr>
             <w:rStyle w:val="Hyperlink"/>
@@ -311,7 +311,7 @@
             <w:noProof/>
             <w:webHidden/>
           </w:rPr>
-          <w:instrText xml:space="preserve"> PAGEREF _Toc366588077 \h </w:instrText>
+          <w:instrText xml:space="preserve"> PAGEREF _Toc366679159 \h </w:instrText>
         </w:r>
         <w:r>
           <w:rPr>
@@ -358,7 +358,7 @@
           <w:szCs w:val="22"/>
         </w:rPr>
       </w:pPr>
-      <w:hyperlink w:anchor="_Toc366588078" w:history="1">
+      <w:hyperlink w:anchor="_Toc366679160" w:history="1">
         <w:r>
           <w:rPr>
             <w:rStyle w:val="Hyperlink"/>
@@ -385,7 +385,7 @@
             <w:noProof/>
             <w:webHidden/>
           </w:rPr>
-          <w:instrText xml:space="preserve"> PAGEREF _Toc366588078 \h </w:instrText>
+          <w:instrText xml:space="preserve"> PAGEREF _Toc366679160 \h </w:instrText>
         </w:r>
         <w:r>
           <w:rPr>
@@ -432,7 +432,7 @@
           <w:szCs w:val="22"/>
         </w:rPr>
       </w:pPr>
-      <w:hyperlink w:anchor="_Toc366588079" w:history="1">
+      <w:hyperlink w:anchor="_Toc366679161" w:history="1">
         <w:r>
           <w:rPr>
             <w:rStyle w:val="Hyperlink"/>
@@ -459,7 +459,7 @@
             <w:noProof/>
             <w:webHidden/>
           </w:rPr>
-          <w:instrText xml:space="preserve"> PAGEREF _Toc366588079 \h </w:instrText>
+          <w:instrText xml:space="preserve"> PAGEREF _Toc366679161 \h </w:instrText>
         </w:r>
         <w:r>
           <w:rPr>
@@ -506,7 +506,7 @@
           <w:szCs w:val="22"/>
         </w:rPr>
       </w:pPr>
-      <w:hyperlink w:anchor="_Toc366588080" w:history="1">
+      <w:hyperlink w:anchor="_Toc366679162" w:history="1">
         <w:r>
           <w:rPr>
             <w:rStyle w:val="Hyperlink"/>
@@ -533,7 +533,7 @@
             <w:noProof/>
             <w:webHidden/>
           </w:rPr>
-          <w:instrText xml:space="preserve"> PAGEREF _Toc366588080 \h </w:instrText>
+          <w:instrText xml:space="preserve"> PAGEREF _Toc366679162 \h </w:instrText>
         </w:r>
         <w:r>
           <w:rPr>
@@ -580,7 +580,7 @@
           <w:szCs w:val="22"/>
         </w:rPr>
       </w:pPr>
-      <w:hyperlink w:anchor="_Toc366588081" w:history="1">
+      <w:hyperlink w:anchor="_Toc366679163" w:history="1">
         <w:r>
           <w:rPr>
             <w:rStyle w:val="Hyperlink"/>
@@ -607,7 +607,7 @@
             <w:noProof/>
             <w:webHidden/>
           </w:rPr>
-          <w:instrText xml:space="preserve"> PAGEREF _Toc366588081 \h </w:instrText>
+          <w:instrText xml:space="preserve"> PAGEREF _Toc366679163 \h </w:instrText>
         </w:r>
         <w:r>
           <w:rPr>
@@ -665,7 +665,7 @@
           <w:rFonts w:eastAsia="Times New Roman"/>
         </w:rPr>
       </w:pPr>
-      <w:bookmarkStart w:id="0" w:name="_Toc366588074"/>
+      <w:bookmarkStart w:id="0" w:name="_Toc366679156"/>
       <w:r>
         <w:rPr>
           <w:rFonts w:eastAsia="Times New Roman"/>
@@ -699,7 +699,7 @@
           <w:rFonts w:eastAsia="Times New Roman"/>
         </w:rPr>
       </w:pPr>
-      <w:bookmarkStart w:id="1" w:name="_Toc366588075"/>
+      <w:bookmarkStart w:id="1" w:name="_Toc366679157"/>
       <w:r>
         <w:rPr>
           <w:rFonts w:eastAsia="Times New Roman"/>
@@ -728,7 +728,7 @@
           <w:rFonts w:eastAsia="Times New Roman"/>
         </w:rPr>
       </w:pPr>
-      <w:bookmarkStart w:id="2" w:name="_Toc366588076"/>
+      <w:bookmarkStart w:id="2" w:name="_Toc366679158"/>
       <w:r>
         <w:rPr>
           <w:rFonts w:eastAsia="Times New Roman"/>
@@ -755,7 +755,7 @@
           <w:rFonts w:eastAsia="Times New Roman"/>
         </w:rPr>
       </w:pPr>
-      <w:bookmarkStart w:id="3" w:name="_Toc366588077"/>
+      <w:bookmarkStart w:id="3" w:name="_Toc366679159"/>
       <w:r>
         <w:rPr>
           <w:rFonts w:eastAsia="Times New Roman"/>
@@ -782,7 +782,7 @@
           <w:rFonts w:eastAsia="Times New Roman"/>
         </w:rPr>
       </w:pPr>
-      <w:bookmarkStart w:id="4" w:name="_Toc366588078"/>
+      <w:bookmarkStart w:id="4" w:name="_Toc366679160"/>
       <w:r>
         <w:rPr>
           <w:rFonts w:eastAsia="Times New Roman"/>
@@ -1581,7 +1581,11 @@
             <w:cnfStyle w:val="001000000000" w:firstRow="0" w:lastRow="0" w:firstColumn="1" w:lastColumn="0" w:oddVBand="0" w:evenVBand="0" w:oddHBand="0" w:evenHBand="0" w:firstRowFirstColumn="0" w:firstRowLastColumn="0" w:lastRowFirstColumn="0" w:lastRowLastColumn="0"/>
             <w:tcW w:w="3034" w:type="dxa"/>
           </w:tcPr>
-          <w:p/>
+          <w:p>
+            <w:r>
+              <w:t>Damage Brick Texture</w:t>
+            </w:r>
+          </w:p>
         </w:tc>
         <w:tc>
           <w:tcPr>
@@ -1591,6 +1595,9 @@
             <w:pPr>
               <w:cnfStyle w:val="000000100000" w:firstRow="0" w:lastRow="0" w:firstColumn="0" w:lastColumn="0" w:oddVBand="0" w:evenVBand="0" w:oddHBand="1" w:evenHBand="0" w:firstRowFirstColumn="0" w:firstRowLastColumn="0" w:lastRowFirstColumn="0" w:lastRowLastColumn="0"/>
             </w:pPr>
+            <w:r>
+              <w:t>Texture</w:t>
+            </w:r>
           </w:p>
         </w:tc>
         <w:tc>
@@ -1600,12 +1607,12 @@
           <w:p>
             <w:pPr>
               <w:cnfStyle w:val="000000100000" w:firstRow="0" w:lastRow="0" w:firstColumn="0" w:lastColumn="0" w:oddVBand="0" w:evenVBand="0" w:oddHBand="1" w:evenHBand="0" w:firstRowFirstColumn="0" w:firstRowLastColumn="0" w:lastRowFirstColumn="0" w:lastRowLastColumn="0"/>
-              <w:rPr>
-                <w:rFonts w:ascii="Press Start 2P" w:hAnsi="Press Start 2P"/>
-                <w:sz w:val="28"/>
-                <w:szCs w:val="28"/>
-              </w:rPr>
-            </w:pPr>
+            </w:pPr>
+            <w:r>
+              <w:t>Made by compositing damage and brick texture in gimp</w:t>
+            </w:r>
+            <w:bookmarkStart w:id="5" w:name="_GoBack"/>
+            <w:bookmarkEnd w:id="5"/>
           </w:p>
         </w:tc>
       </w:tr>
@@ -1617,14 +1624,14 @@
           <w:rFonts w:eastAsia="Times New Roman"/>
         </w:rPr>
       </w:pPr>
-      <w:bookmarkStart w:id="5" w:name="_Toc366588079"/>
+      <w:bookmarkStart w:id="6" w:name="_Toc366679161"/>
       <w:r>
         <w:rPr>
           <w:rFonts w:eastAsia="Times New Roman"/>
         </w:rPr>
         <w:t>Suggested Game Flow Diagram</w:t>
       </w:r>
-      <w:bookmarkEnd w:id="5"/>
+      <w:bookmarkEnd w:id="6"/>
     </w:p>
     <w:p>
       <w:r>
@@ -1655,14 +1662,14 @@
           <w:rFonts w:eastAsia="Times New Roman"/>
         </w:rPr>
       </w:pPr>
-      <w:bookmarkStart w:id="6" w:name="_Toc366588080"/>
+      <w:bookmarkStart w:id="7" w:name="_Toc366679162"/>
       <w:r>
         <w:rPr>
           <w:rFonts w:eastAsia="Times New Roman"/>
         </w:rPr>
         <w:t>Suggested Project Timeline</w:t>
       </w:r>
-      <w:bookmarkEnd w:id="6"/>
+      <w:bookmarkEnd w:id="7"/>
     </w:p>
     <w:tbl>
       <w:tblPr>
@@ -2038,6 +2045,7 @@
               <w14:uncheckedState w14:val="2610" w14:font="MS Gothic"/>
             </w14:checkbox>
           </w:sdtPr>
+          <w:sdtEndPr/>
           <w:sdtContent>
             <w:tc>
               <w:tcPr>
@@ -2101,6 +2109,474 @@
         <w:sdt>
           <w:sdtPr>
             <w:id w:val="-1269927457"/>
+            <w14:checkbox>
+              <w14:checked w14:val="1"/>
+              <w14:checkedState w14:val="2612" w14:font="MS Gothic"/>
+              <w14:uncheckedState w14:val="2610" w14:font="MS Gothic"/>
+            </w14:checkbox>
+          </w:sdtPr>
+          <w:sdtEndPr/>
+          <w:sdtContent>
+            <w:tc>
+              <w:tcPr>
+                <w:tcW w:w="1646" w:type="dxa"/>
+              </w:tcPr>
+              <w:p>
+                <w:pPr>
+                  <w:jc w:val="center"/>
+                  <w:cnfStyle w:val="000000100000" w:firstRow="0" w:lastRow="0" w:firstColumn="0" w:lastColumn="0" w:oddVBand="0" w:evenVBand="0" w:oddHBand="1" w:evenHBand="0" w:firstRowFirstColumn="0" w:firstRowLastColumn="0" w:lastRowFirstColumn="0" w:lastRowLastColumn="0"/>
+                </w:pPr>
+                <w:r>
+                  <w:rPr>
+                    <w:rFonts w:ascii="MS Gothic" w:eastAsia="MS Gothic" w:hAnsi="MS Gothic" w:hint="eastAsia"/>
+                  </w:rPr>
+                  <w:t>☒</w:t>
+                </w:r>
+              </w:p>
+            </w:tc>
+          </w:sdtContent>
+        </w:sdt>
+      </w:tr>
+      <w:tr>
+        <w:trPr>
+          <w:cantSplit/>
+        </w:trPr>
+        <w:tc>
+          <w:tcPr>
+            <w:cnfStyle w:val="001000000000" w:firstRow="0" w:lastRow="0" w:firstColumn="1" w:lastColumn="0" w:oddVBand="0" w:evenVBand="0" w:oddHBand="0" w:evenHBand="0" w:firstRowFirstColumn="0" w:firstRowLastColumn="0" w:lastRowFirstColumn="0" w:lastRowLastColumn="0"/>
+            <w:tcW w:w="3549" w:type="dxa"/>
+          </w:tcPr>
+          <w:p>
+            <w:r>
+              <w:t>GUI for selecting shot angle</w:t>
+            </w:r>
+          </w:p>
+        </w:tc>
+        <w:tc>
+          <w:tcPr>
+            <w:tcW w:w="989" w:type="dxa"/>
+          </w:tcPr>
+          <w:p>
+            <w:pPr>
+              <w:cnfStyle w:val="000000000000" w:firstRow="0" w:lastRow="0" w:firstColumn="0" w:lastColumn="0" w:oddVBand="0" w:evenVBand="0" w:oddHBand="0" w:evenHBand="0" w:firstRowFirstColumn="0" w:firstRowLastColumn="0" w:lastRowFirstColumn="0" w:lastRowLastColumn="0"/>
+            </w:pPr>
+          </w:p>
+        </w:tc>
+        <w:tc>
+          <w:tcPr>
+            <w:tcW w:w="3580" w:type="dxa"/>
+          </w:tcPr>
+          <w:p>
+            <w:pPr>
+              <w:cnfStyle w:val="000000000000" w:firstRow="0" w:lastRow="0" w:firstColumn="0" w:lastColumn="0" w:oddVBand="0" w:evenVBand="0" w:oddHBand="0" w:evenHBand="0" w:firstRowFirstColumn="0" w:firstRowLastColumn="0" w:lastRowFirstColumn="0" w:lastRowLastColumn="0"/>
+            </w:pPr>
+            <w:r>
+              <w:t>Available angles change based on selected engine</w:t>
+            </w:r>
+          </w:p>
+        </w:tc>
+        <w:tc>
+          <w:tcPr>
+            <w:tcW w:w="1646" w:type="dxa"/>
+          </w:tcPr>
+          <w:p>
+            <w:pPr>
+              <w:jc w:val="center"/>
+              <w:cnfStyle w:val="000000000000" w:firstRow="0" w:lastRow="0" w:firstColumn="0" w:lastColumn="0" w:oddVBand="0" w:evenVBand="0" w:oddHBand="0" w:evenHBand="0" w:firstRowFirstColumn="0" w:firstRowLastColumn="0" w:lastRowFirstColumn="0" w:lastRowLastColumn="0"/>
+            </w:pPr>
+          </w:p>
+        </w:tc>
+      </w:tr>
+      <w:tr>
+        <w:trPr>
+          <w:cnfStyle w:val="000000100000" w:firstRow="0" w:lastRow="0" w:firstColumn="0" w:lastColumn="0" w:oddVBand="0" w:evenVBand="0" w:oddHBand="1" w:evenHBand="0" w:firstRowFirstColumn="0" w:firstRowLastColumn="0" w:lastRowFirstColumn="0" w:lastRowLastColumn="0"/>
+          <w:cantSplit/>
+        </w:trPr>
+        <w:tc>
+          <w:tcPr>
+            <w:cnfStyle w:val="001000000000" w:firstRow="0" w:lastRow="0" w:firstColumn="1" w:lastColumn="0" w:oddVBand="0" w:evenVBand="0" w:oddHBand="0" w:evenHBand="0" w:firstRowFirstColumn="0" w:firstRowLastColumn="0" w:lastRowFirstColumn="0" w:lastRowLastColumn="0"/>
+            <w:tcW w:w="3549" w:type="dxa"/>
+          </w:tcPr>
+          <w:p>
+            <w:r>
+              <w:t>Visual indicator of shot angle on aim page</w:t>
+            </w:r>
+          </w:p>
+        </w:tc>
+        <w:tc>
+          <w:tcPr>
+            <w:tcW w:w="989" w:type="dxa"/>
+          </w:tcPr>
+          <w:p>
+            <w:pPr>
+              <w:cnfStyle w:val="000000100000" w:firstRow="0" w:lastRow="0" w:firstColumn="0" w:lastColumn="0" w:oddVBand="0" w:evenVBand="0" w:oddHBand="1" w:evenHBand="0" w:firstRowFirstColumn="0" w:firstRowLastColumn="0" w:lastRowFirstColumn="0" w:lastRowLastColumn="0"/>
+            </w:pPr>
+          </w:p>
+        </w:tc>
+        <w:tc>
+          <w:tcPr>
+            <w:tcW w:w="3580" w:type="dxa"/>
+          </w:tcPr>
+          <w:p>
+            <w:pPr>
+              <w:cnfStyle w:val="000000100000" w:firstRow="0" w:lastRow="0" w:firstColumn="0" w:lastColumn="0" w:oddVBand="0" w:evenVBand="0" w:oddHBand="1" w:evenHBand="0" w:firstRowFirstColumn="0" w:firstRowLastColumn="0" w:lastRowFirstColumn="0" w:lastRowLastColumn="0"/>
+            </w:pPr>
+          </w:p>
+        </w:tc>
+        <w:tc>
+          <w:tcPr>
+            <w:tcW w:w="1646" w:type="dxa"/>
+          </w:tcPr>
+          <w:p>
+            <w:pPr>
+              <w:jc w:val="center"/>
+              <w:cnfStyle w:val="000000100000" w:firstRow="0" w:lastRow="0" w:firstColumn="0" w:lastColumn="0" w:oddVBand="0" w:evenVBand="0" w:oddHBand="1" w:evenHBand="0" w:firstRowFirstColumn="0" w:firstRowLastColumn="0" w:lastRowFirstColumn="0" w:lastRowLastColumn="0"/>
+            </w:pPr>
+          </w:p>
+        </w:tc>
+      </w:tr>
+      <w:tr>
+        <w:trPr>
+          <w:cantSplit/>
+        </w:trPr>
+        <w:tc>
+          <w:tcPr>
+            <w:cnfStyle w:val="001000000000" w:firstRow="0" w:lastRow="0" w:firstColumn="1" w:lastColumn="0" w:oddVBand="0" w:evenVBand="0" w:oddHBand="0" w:evenHBand="0" w:firstRowFirstColumn="0" w:firstRowLastColumn="0" w:lastRowFirstColumn="0" w:lastRowLastColumn="0"/>
+            <w:tcW w:w="3549" w:type="dxa"/>
+          </w:tcPr>
+          <w:p>
+            <w:r>
+              <w:lastRenderedPageBreak/>
+              <w:t>Puck shot applying engine and angle choices</w:t>
+            </w:r>
+          </w:p>
+        </w:tc>
+        <w:tc>
+          <w:tcPr>
+            <w:tcW w:w="989" w:type="dxa"/>
+          </w:tcPr>
+          <w:p>
+            <w:pPr>
+              <w:cnfStyle w:val="000000000000" w:firstRow="0" w:lastRow="0" w:firstColumn="0" w:lastColumn="0" w:oddVBand="0" w:evenVBand="0" w:oddHBand="0" w:evenHBand="0" w:firstRowFirstColumn="0" w:firstRowLastColumn="0" w:lastRowFirstColumn="0" w:lastRowLastColumn="0"/>
+            </w:pPr>
+          </w:p>
+        </w:tc>
+        <w:tc>
+          <w:tcPr>
+            <w:tcW w:w="3580" w:type="dxa"/>
+          </w:tcPr>
+          <w:p>
+            <w:pPr>
+              <w:cnfStyle w:val="000000000000" w:firstRow="0" w:lastRow="0" w:firstColumn="0" w:lastColumn="0" w:oddVBand="0" w:evenVBand="0" w:oddHBand="0" w:evenHBand="0" w:firstRowFirstColumn="0" w:firstRowLastColumn="0" w:lastRowFirstColumn="0" w:lastRowLastColumn="0"/>
+            </w:pPr>
+          </w:p>
+        </w:tc>
+        <w:tc>
+          <w:tcPr>
+            <w:tcW w:w="1646" w:type="dxa"/>
+          </w:tcPr>
+          <w:p>
+            <w:pPr>
+              <w:jc w:val="center"/>
+              <w:cnfStyle w:val="000000000000" w:firstRow="0" w:lastRow="0" w:firstColumn="0" w:lastColumn="0" w:oddVBand="0" w:evenVBand="0" w:oddHBand="0" w:evenHBand="0" w:firstRowFirstColumn="0" w:firstRowLastColumn="0" w:lastRowFirstColumn="0" w:lastRowLastColumn="0"/>
+            </w:pPr>
+          </w:p>
+        </w:tc>
+      </w:tr>
+      <w:tr>
+        <w:trPr>
+          <w:cnfStyle w:val="000000100000" w:firstRow="0" w:lastRow="0" w:firstColumn="0" w:lastColumn="0" w:oddVBand="0" w:evenVBand="0" w:oddHBand="1" w:evenHBand="0" w:firstRowFirstColumn="0" w:firstRowLastColumn="0" w:lastRowFirstColumn="0" w:lastRowLastColumn="0"/>
+          <w:cantSplit/>
+        </w:trPr>
+        <w:tc>
+          <w:tcPr>
+            <w:cnfStyle w:val="001000000000" w:firstRow="0" w:lastRow="0" w:firstColumn="1" w:lastColumn="0" w:oddVBand="0" w:evenVBand="0" w:oddHBand="0" w:evenHBand="0" w:firstRowFirstColumn="0" w:firstRowLastColumn="0" w:lastRowFirstColumn="0" w:lastRowLastColumn="0"/>
+            <w:tcW w:w="3549" w:type="dxa"/>
+          </w:tcPr>
+          <w:p>
+            <w:r>
+              <w:t>Engine description on aim page</w:t>
+            </w:r>
+          </w:p>
+        </w:tc>
+        <w:tc>
+          <w:tcPr>
+            <w:tcW w:w="989" w:type="dxa"/>
+          </w:tcPr>
+          <w:p>
+            <w:pPr>
+              <w:cnfStyle w:val="000000100000" w:firstRow="0" w:lastRow="0" w:firstColumn="0" w:lastColumn="0" w:oddVBand="0" w:evenVBand="0" w:oddHBand="1" w:evenHBand="0" w:firstRowFirstColumn="0" w:firstRowLastColumn="0" w:lastRowFirstColumn="0" w:lastRowLastColumn="0"/>
+            </w:pPr>
+          </w:p>
+        </w:tc>
+        <w:tc>
+          <w:tcPr>
+            <w:tcW w:w="3580" w:type="dxa"/>
+          </w:tcPr>
+          <w:p>
+            <w:pPr>
+              <w:cnfStyle w:val="000000100000" w:firstRow="0" w:lastRow="0" w:firstColumn="0" w:lastColumn="0" w:oddVBand="0" w:evenVBand="0" w:oddHBand="1" w:evenHBand="0" w:firstRowFirstColumn="0" w:firstRowLastColumn="0" w:lastRowFirstColumn="0" w:lastRowLastColumn="0"/>
+            </w:pPr>
+          </w:p>
+        </w:tc>
+        <w:tc>
+          <w:tcPr>
+            <w:tcW w:w="1646" w:type="dxa"/>
+          </w:tcPr>
+          <w:p>
+            <w:pPr>
+              <w:jc w:val="center"/>
+              <w:cnfStyle w:val="000000100000" w:firstRow="0" w:lastRow="0" w:firstColumn="0" w:lastColumn="0" w:oddVBand="0" w:evenVBand="0" w:oddHBand="1" w:evenHBand="0" w:firstRowFirstColumn="0" w:firstRowLastColumn="0" w:lastRowFirstColumn="0" w:lastRowLastColumn="0"/>
+            </w:pPr>
+          </w:p>
+        </w:tc>
+      </w:tr>
+      <w:tr>
+        <w:trPr>
+          <w:cantSplit/>
+        </w:trPr>
+        <w:tc>
+          <w:tcPr>
+            <w:cnfStyle w:val="001000000000" w:firstRow="0" w:lastRow="0" w:firstColumn="1" w:lastColumn="0" w:oddVBand="0" w:evenVBand="0" w:oddHBand="0" w:evenHBand="0" w:firstRowFirstColumn="0" w:firstRowLastColumn="0" w:lastRowFirstColumn="0" w:lastRowLastColumn="0"/>
+            <w:tcW w:w="3549" w:type="dxa"/>
+          </w:tcPr>
+          <w:p>
+            <w:r>
+              <w:t>Dust Effect for puck hitting ground</w:t>
+            </w:r>
+          </w:p>
+        </w:tc>
+        <w:tc>
+          <w:tcPr>
+            <w:tcW w:w="989" w:type="dxa"/>
+          </w:tcPr>
+          <w:p>
+            <w:pPr>
+              <w:cnfStyle w:val="000000000000" w:firstRow="0" w:lastRow="0" w:firstColumn="0" w:lastColumn="0" w:oddVBand="0" w:evenVBand="0" w:oddHBand="0" w:evenHBand="0" w:firstRowFirstColumn="0" w:firstRowLastColumn="0" w:lastRowFirstColumn="0" w:lastRowLastColumn="0"/>
+            </w:pPr>
+            <w:r>
+              <w:t>9/10/13</w:t>
+            </w:r>
+          </w:p>
+        </w:tc>
+        <w:tc>
+          <w:tcPr>
+            <w:tcW w:w="3580" w:type="dxa"/>
+          </w:tcPr>
+          <w:p>
+            <w:pPr>
+              <w:cnfStyle w:val="000000000000" w:firstRow="0" w:lastRow="0" w:firstColumn="0" w:lastColumn="0" w:oddVBand="0" w:evenVBand="0" w:oddHBand="0" w:evenHBand="0" w:firstRowFirstColumn="0" w:firstRowLastColumn="0" w:lastRowFirstColumn="0" w:lastRowLastColumn="0"/>
+            </w:pPr>
+          </w:p>
+        </w:tc>
+        <w:sdt>
+          <w:sdtPr>
+            <w:id w:val="1268114638"/>
+            <w14:checkbox>
+              <w14:checked w14:val="1"/>
+              <w14:checkedState w14:val="2612" w14:font="MS Gothic"/>
+              <w14:uncheckedState w14:val="2610" w14:font="MS Gothic"/>
+            </w14:checkbox>
+          </w:sdtPr>
+          <w:sdtEndPr/>
+          <w:sdtContent>
+            <w:tc>
+              <w:tcPr>
+                <w:tcW w:w="1646" w:type="dxa"/>
+              </w:tcPr>
+              <w:p>
+                <w:pPr>
+                  <w:jc w:val="center"/>
+                  <w:cnfStyle w:val="000000000000" w:firstRow="0" w:lastRow="0" w:firstColumn="0" w:lastColumn="0" w:oddVBand="0" w:evenVBand="0" w:oddHBand="0" w:evenHBand="0" w:firstRowFirstColumn="0" w:firstRowLastColumn="0" w:lastRowFirstColumn="0" w:lastRowLastColumn="0"/>
+                </w:pPr>
+                <w:r>
+                  <w:rPr>
+                    <w:rFonts w:ascii="MS Gothic" w:eastAsia="MS Gothic" w:hAnsi="MS Gothic" w:hint="eastAsia"/>
+                  </w:rPr>
+                  <w:t>☒</w:t>
+                </w:r>
+              </w:p>
+            </w:tc>
+          </w:sdtContent>
+        </w:sdt>
+      </w:tr>
+      <w:tr>
+        <w:trPr>
+          <w:cnfStyle w:val="000000100000" w:firstRow="0" w:lastRow="0" w:firstColumn="0" w:lastColumn="0" w:oddVBand="0" w:evenVBand="0" w:oddHBand="1" w:evenHBand="0" w:firstRowFirstColumn="0" w:firstRowLastColumn="0" w:lastRowFirstColumn="0" w:lastRowLastColumn="0"/>
+          <w:cantSplit/>
+        </w:trPr>
+        <w:tc>
+          <w:tcPr>
+            <w:cnfStyle w:val="001000000000" w:firstRow="0" w:lastRow="0" w:firstColumn="1" w:lastColumn="0" w:oddVBand="0" w:evenVBand="0" w:oddHBand="0" w:evenHBand="0" w:firstRowFirstColumn="0" w:firstRowLastColumn="0" w:lastRowFirstColumn="0" w:lastRowLastColumn="0"/>
+            <w:tcW w:w="3549" w:type="dxa"/>
+          </w:tcPr>
+          <w:p>
+            <w:r>
+              <w:t>Chip/shard effect for puck hitting bricks, bricks hitting each other and bricks hitting ground</w:t>
+            </w:r>
+          </w:p>
+        </w:tc>
+        <w:tc>
+          <w:tcPr>
+            <w:tcW w:w="989" w:type="dxa"/>
+          </w:tcPr>
+          <w:p>
+            <w:pPr>
+              <w:cnfStyle w:val="000000100000" w:firstRow="0" w:lastRow="0" w:firstColumn="0" w:lastColumn="0" w:oddVBand="0" w:evenVBand="0" w:oddHBand="1" w:evenHBand="0" w:firstRowFirstColumn="0" w:firstRowLastColumn="0" w:lastRowFirstColumn="0" w:lastRowLastColumn="0"/>
+            </w:pPr>
+          </w:p>
+        </w:tc>
+        <w:tc>
+          <w:tcPr>
+            <w:tcW w:w="3580" w:type="dxa"/>
+          </w:tcPr>
+          <w:p>
+            <w:pPr>
+              <w:cnfStyle w:val="000000100000" w:firstRow="0" w:lastRow="0" w:firstColumn="0" w:lastColumn="0" w:oddVBand="0" w:evenVBand="0" w:oddHBand="1" w:evenHBand="0" w:firstRowFirstColumn="0" w:firstRowLastColumn="0" w:lastRowFirstColumn="0" w:lastRowLastColumn="0"/>
+            </w:pPr>
+            <w:r>
+              <w:t>Using puck dust as placeholder</w:t>
+            </w:r>
+          </w:p>
+        </w:tc>
+        <w:tc>
+          <w:tcPr>
+            <w:tcW w:w="1646" w:type="dxa"/>
+          </w:tcPr>
+          <w:p>
+            <w:pPr>
+              <w:jc w:val="center"/>
+              <w:cnfStyle w:val="000000100000" w:firstRow="0" w:lastRow="0" w:firstColumn="0" w:lastColumn="0" w:oddVBand="0" w:evenVBand="0" w:oddHBand="1" w:evenHBand="0" w:firstRowFirstColumn="0" w:firstRowLastColumn="0" w:lastRowFirstColumn="0" w:lastRowLastColumn="0"/>
+            </w:pPr>
+          </w:p>
+        </w:tc>
+      </w:tr>
+      <w:tr>
+        <w:trPr>
+          <w:cantSplit/>
+        </w:trPr>
+        <w:tc>
+          <w:tcPr>
+            <w:cnfStyle w:val="001000000000" w:firstRow="0" w:lastRow="0" w:firstColumn="1" w:lastColumn="0" w:oddVBand="0" w:evenVBand="0" w:oddHBand="0" w:evenHBand="0" w:firstRowFirstColumn="0" w:firstRowLastColumn="0" w:lastRowFirstColumn="0" w:lastRowLastColumn="0"/>
+            <w:tcW w:w="3549" w:type="dxa"/>
+          </w:tcPr>
+          <w:p>
+            <w:r>
+              <w:t>Breakable bricks</w:t>
+            </w:r>
+          </w:p>
+        </w:tc>
+        <w:tc>
+          <w:tcPr>
+            <w:tcW w:w="989" w:type="dxa"/>
+          </w:tcPr>
+          <w:p>
+            <w:pPr>
+              <w:cnfStyle w:val="000000000000" w:firstRow="0" w:lastRow="0" w:firstColumn="0" w:lastColumn="0" w:oddVBand="0" w:evenVBand="0" w:oddHBand="0" w:evenHBand="0" w:firstRowFirstColumn="0" w:firstRowLastColumn="0" w:lastRowFirstColumn="0" w:lastRowLastColumn="0"/>
+            </w:pPr>
+            <w:r>
+              <w:t>9/11/13</w:t>
+            </w:r>
+          </w:p>
+        </w:tc>
+        <w:tc>
+          <w:tcPr>
+            <w:tcW w:w="3580" w:type="dxa"/>
+          </w:tcPr>
+          <w:p>
+            <w:pPr>
+              <w:cnfStyle w:val="000000000000" w:firstRow="0" w:lastRow="0" w:firstColumn="0" w:lastColumn="0" w:oddVBand="0" w:evenVBand="0" w:oddHBand="0" w:evenHBand="0" w:firstRowFirstColumn="0" w:firstRowLastColumn="0" w:lastRowFirstColumn="0" w:lastRowLastColumn="0"/>
+            </w:pPr>
+            <w:r>
+              <w:t>Bricks take “damage” at a fixed velocity impact, texture changes to damaged, bricks destroyed after 2</w:t>
+            </w:r>
+            <w:r>
+              <w:rPr>
+                <w:vertAlign w:val="superscript"/>
+              </w:rPr>
+              <w:t>nd</w:t>
+            </w:r>
+            <w:r>
+              <w:t xml:space="preserve"> hit</w:t>
+            </w:r>
+          </w:p>
+        </w:tc>
+        <w:sdt>
+          <w:sdtPr>
+            <w:id w:val="-1239173971"/>
+            <w14:checkbox>
+              <w14:checked w14:val="1"/>
+              <w14:checkedState w14:val="2612" w14:font="MS Gothic"/>
+              <w14:uncheckedState w14:val="2610" w14:font="MS Gothic"/>
+            </w14:checkbox>
+          </w:sdtPr>
+          <w:sdtEndPr/>
+          <w:sdtContent>
+            <w:tc>
+              <w:tcPr>
+                <w:tcW w:w="1646" w:type="dxa"/>
+              </w:tcPr>
+              <w:p>
+                <w:pPr>
+                  <w:jc w:val="center"/>
+                  <w:cnfStyle w:val="000000000000" w:firstRow="0" w:lastRow="0" w:firstColumn="0" w:lastColumn="0" w:oddVBand="0" w:evenVBand="0" w:oddHBand="0" w:evenHBand="0" w:firstRowFirstColumn="0" w:firstRowLastColumn="0" w:lastRowFirstColumn="0" w:lastRowLastColumn="0"/>
+                </w:pPr>
+                <w:r>
+                  <w:rPr>
+                    <w:rFonts w:ascii="MS Gothic" w:eastAsia="MS Gothic" w:hAnsi="MS Gothic" w:hint="eastAsia"/>
+                  </w:rPr>
+                  <w:t>☒</w:t>
+                </w:r>
+              </w:p>
+            </w:tc>
+          </w:sdtContent>
+        </w:sdt>
+      </w:tr>
+      <w:tr>
+        <w:trPr>
+          <w:cnfStyle w:val="000000100000" w:firstRow="0" w:lastRow="0" w:firstColumn="0" w:lastColumn="0" w:oddVBand="0" w:evenVBand="0" w:oddHBand="1" w:evenHBand="0" w:firstRowFirstColumn="0" w:firstRowLastColumn="0" w:lastRowFirstColumn="0" w:lastRowLastColumn="0"/>
+          <w:cantSplit/>
+        </w:trPr>
+        <w:tc>
+          <w:tcPr>
+            <w:cnfStyle w:val="001000000000" w:firstRow="0" w:lastRow="0" w:firstColumn="1" w:lastColumn="0" w:oddVBand="0" w:evenVBand="0" w:oddHBand="0" w:evenHBand="0" w:firstRowFirstColumn="0" w:firstRowLastColumn="0" w:lastRowFirstColumn="0" w:lastRowLastColumn="0"/>
+            <w:tcW w:w="3549" w:type="dxa"/>
+          </w:tcPr>
+          <w:p>
+            <w:r>
+              <w:t>Implement puck reset in enemy “end zone”</w:t>
+            </w:r>
+          </w:p>
+        </w:tc>
+        <w:tc>
+          <w:tcPr>
+            <w:tcW w:w="989" w:type="dxa"/>
+          </w:tcPr>
+          <w:p>
+            <w:pPr>
+              <w:cnfStyle w:val="000000100000" w:firstRow="0" w:lastRow="0" w:firstColumn="0" w:lastColumn="0" w:oddVBand="0" w:evenVBand="0" w:oddHBand="1" w:evenHBand="0" w:firstRowFirstColumn="0" w:firstRowLastColumn="0" w:lastRowFirstColumn="0" w:lastRowLastColumn="0"/>
+            </w:pPr>
+            <w:r>
+              <w:t>9/11/13</w:t>
+            </w:r>
+          </w:p>
+        </w:tc>
+        <w:tc>
+          <w:tcPr>
+            <w:tcW w:w="3580" w:type="dxa"/>
+          </w:tcPr>
+          <w:p>
+            <w:pPr>
+              <w:cnfStyle w:val="000000100000" w:firstRow="0" w:lastRow="0" w:firstColumn="0" w:lastColumn="0" w:oddVBand="0" w:evenVBand="0" w:oddHBand="1" w:evenHBand="0" w:firstRowFirstColumn="0" w:firstRowLastColumn="0" w:lastRowFirstColumn="0" w:lastRowLastColumn="0"/>
+            </w:pPr>
+            <w:r>
+              <w:t>A moat makes more sense</w:t>
+            </w:r>
+          </w:p>
+        </w:tc>
+        <w:sdt>
+          <w:sdtPr>
+            <w:id w:val="416214838"/>
             <w14:checkbox>
               <w14:checked w14:val="1"/>
               <w14:checkedState w14:val="2612" w14:font="MS Gothic"/>
@@ -2139,7 +2615,7 @@
           </w:tcPr>
           <w:p>
             <w:r>
-              <w:t>GUI for selecting shot angle</w:t>
+              <w:t>Score indicators</w:t>
             </w:r>
           </w:p>
         </w:tc>
@@ -2151,6 +2627,9 @@
             <w:pPr>
               <w:cnfStyle w:val="000000000000" w:firstRow="0" w:lastRow="0" w:firstColumn="0" w:lastColumn="0" w:oddVBand="0" w:evenVBand="0" w:oddHBand="0" w:evenHBand="0" w:firstRowFirstColumn="0" w:firstRowLastColumn="0" w:lastRowFirstColumn="0" w:lastRowLastColumn="0"/>
             </w:pPr>
+            <w:r>
+              <w:t>9/11/13</w:t>
+            </w:r>
           </w:p>
         </w:tc>
         <w:tc>
@@ -2162,111 +2641,13 @@
               <w:cnfStyle w:val="000000000000" w:firstRow="0" w:lastRow="0" w:firstColumn="0" w:lastColumn="0" w:oddVBand="0" w:evenVBand="0" w:oddHBand="0" w:evenHBand="0" w:firstRowFirstColumn="0" w:firstRowLastColumn="0" w:lastRowFirstColumn="0" w:lastRowLastColumn="0"/>
             </w:pPr>
             <w:r>
-              <w:t>Available angles change based on selected engine</w:t>
-            </w:r>
-          </w:p>
-        </w:tc>
-        <w:tc>
-          <w:tcPr>
-            <w:tcW w:w="1646" w:type="dxa"/>
-          </w:tcPr>
-          <w:p>
-            <w:pPr>
-              <w:jc w:val="center"/>
-              <w:cnfStyle w:val="000000000000" w:firstRow="0" w:lastRow="0" w:firstColumn="0" w:lastColumn="0" w:oddVBand="0" w:evenVBand="0" w:oddHBand="0" w:evenHBand="0" w:firstRowFirstColumn="0" w:firstRowLastColumn="0" w:lastRowFirstColumn="0" w:lastRowLastColumn="0"/>
-            </w:pPr>
-          </w:p>
-        </w:tc>
-      </w:tr>
-      <w:tr>
-        <w:trPr>
-          <w:cnfStyle w:val="000000100000" w:firstRow="0" w:lastRow="0" w:firstColumn="0" w:lastColumn="0" w:oddVBand="0" w:evenVBand="0" w:oddHBand="1" w:evenHBand="0" w:firstRowFirstColumn="0" w:firstRowLastColumn="0" w:lastRowFirstColumn="0" w:lastRowLastColumn="0"/>
-          <w:cantSplit/>
-        </w:trPr>
-        <w:tc>
-          <w:tcPr>
-            <w:cnfStyle w:val="001000000000" w:firstRow="0" w:lastRow="0" w:firstColumn="1" w:lastColumn="0" w:oddVBand="0" w:evenVBand="0" w:oddHBand="0" w:evenHBand="0" w:firstRowFirstColumn="0" w:firstRowLastColumn="0" w:lastRowFirstColumn="0" w:lastRowLastColumn="0"/>
-            <w:tcW w:w="3549" w:type="dxa"/>
-          </w:tcPr>
-          <w:p>
-            <w:r>
-              <w:t>Puck shot applying engine and angle choices</w:t>
-            </w:r>
-          </w:p>
-        </w:tc>
-        <w:tc>
-          <w:tcPr>
-            <w:tcW w:w="989" w:type="dxa"/>
-          </w:tcPr>
-          <w:p>
-            <w:pPr>
-              <w:cnfStyle w:val="000000100000" w:firstRow="0" w:lastRow="0" w:firstColumn="0" w:lastColumn="0" w:oddVBand="0" w:evenVBand="0" w:oddHBand="1" w:evenHBand="0" w:firstRowFirstColumn="0" w:firstRowLastColumn="0" w:lastRowFirstColumn="0" w:lastRowLastColumn="0"/>
-            </w:pPr>
-          </w:p>
-        </w:tc>
-        <w:tc>
-          <w:tcPr>
-            <w:tcW w:w="3580" w:type="dxa"/>
-          </w:tcPr>
-          <w:p>
-            <w:pPr>
-              <w:cnfStyle w:val="000000100000" w:firstRow="0" w:lastRow="0" w:firstColumn="0" w:lastColumn="0" w:oddVBand="0" w:evenVBand="0" w:oddHBand="1" w:evenHBand="0" w:firstRowFirstColumn="0" w:firstRowLastColumn="0" w:lastRowFirstColumn="0" w:lastRowLastColumn="0"/>
-            </w:pPr>
-          </w:p>
-        </w:tc>
-        <w:tc>
-          <w:tcPr>
-            <w:tcW w:w="1646" w:type="dxa"/>
-          </w:tcPr>
-          <w:p>
-            <w:pPr>
-              <w:jc w:val="center"/>
-              <w:cnfStyle w:val="000000100000" w:firstRow="0" w:lastRow="0" w:firstColumn="0" w:lastColumn="0" w:oddVBand="0" w:evenVBand="0" w:oddHBand="1" w:evenHBand="0" w:firstRowFirstColumn="0" w:firstRowLastColumn="0" w:lastRowFirstColumn="0" w:lastRowLastColumn="0"/>
-            </w:pPr>
-          </w:p>
-        </w:tc>
-      </w:tr>
-      <w:tr>
-        <w:trPr>
-          <w:cantSplit/>
-        </w:trPr>
-        <w:tc>
-          <w:tcPr>
-            <w:cnfStyle w:val="001000000000" w:firstRow="0" w:lastRow="0" w:firstColumn="1" w:lastColumn="0" w:oddVBand="0" w:evenVBand="0" w:oddHBand="0" w:evenHBand="0" w:firstRowFirstColumn="0" w:firstRowLastColumn="0" w:lastRowFirstColumn="0" w:lastRowLastColumn="0"/>
-            <w:tcW w:w="3549" w:type="dxa"/>
-          </w:tcPr>
-          <w:p>
-            <w:r>
-              <w:t>Dust Effect for puck hitting ground</w:t>
-            </w:r>
-          </w:p>
-        </w:tc>
-        <w:tc>
-          <w:tcPr>
-            <w:tcW w:w="989" w:type="dxa"/>
-          </w:tcPr>
-          <w:p>
-            <w:pPr>
-              <w:cnfStyle w:val="000000000000" w:firstRow="0" w:lastRow="0" w:firstColumn="0" w:lastColumn="0" w:oddVBand="0" w:evenVBand="0" w:oddHBand="0" w:evenHBand="0" w:firstRowFirstColumn="0" w:firstRowLastColumn="0" w:lastRowFirstColumn="0" w:lastRowLastColumn="0"/>
-            </w:pPr>
-            <w:r>
-              <w:t>9/10/13</w:t>
-            </w:r>
-          </w:p>
-        </w:tc>
-        <w:tc>
-          <w:tcPr>
-            <w:tcW w:w="3580" w:type="dxa"/>
-          </w:tcPr>
-          <w:p>
-            <w:pPr>
-              <w:cnfStyle w:val="000000000000" w:firstRow="0" w:lastRow="0" w:firstColumn="0" w:lastColumn="0" w:oddVBand="0" w:evenVBand="0" w:oddHBand="0" w:evenHBand="0" w:firstRowFirstColumn="0" w:firstRowLastColumn="0" w:lastRowFirstColumn="0" w:lastRowLastColumn="0"/>
-            </w:pPr>
+              <w:t>Time for now</w:t>
+            </w:r>
           </w:p>
         </w:tc>
         <w:sdt>
           <w:sdtPr>
-            <w:id w:val="1268114638"/>
+            <w:id w:val="-1746635624"/>
             <w14:checkbox>
               <w14:checked w14:val="1"/>
               <w14:checkedState w14:val="2612" w14:font="MS Gothic"/>
@@ -2306,8 +2687,7 @@
           </w:tcPr>
           <w:p>
             <w:r>
-              <w:lastRenderedPageBreak/>
-              <w:t>Chip/shard effect for puck hitting bricks, bricks hitting each other and bricks hitting ground</w:t>
+              <w:t>Game score wrap up</w:t>
             </w:r>
           </w:p>
         </w:tc>
@@ -2319,6 +2699,9 @@
             <w:pPr>
               <w:cnfStyle w:val="000000100000" w:firstRow="0" w:lastRow="0" w:firstColumn="0" w:lastColumn="0" w:oddVBand="0" w:evenVBand="0" w:oddHBand="1" w:evenHBand="0" w:firstRowFirstColumn="0" w:firstRowLastColumn="0" w:lastRowFirstColumn="0" w:lastRowLastColumn="0"/>
             </w:pPr>
+            <w:r>
+              <w:t>9/11/13</w:t>
+            </w:r>
           </w:p>
         </w:tc>
         <w:tc>
@@ -2329,19 +2712,48 @@
             <w:pPr>
               <w:cnfStyle w:val="000000100000" w:firstRow="0" w:lastRow="0" w:firstColumn="0" w:lastColumn="0" w:oddVBand="0" w:evenVBand="0" w:oddHBand="1" w:evenHBand="0" w:firstRowFirstColumn="0" w:firstRowLastColumn="0" w:lastRowFirstColumn="0" w:lastRowLastColumn="0"/>
             </w:pPr>
-          </w:p>
-        </w:tc>
-        <w:tc>
-          <w:tcPr>
-            <w:tcW w:w="1646" w:type="dxa"/>
-          </w:tcPr>
-          <w:p>
-            <w:pPr>
-              <w:jc w:val="center"/>
-              <w:cnfStyle w:val="000000100000" w:firstRow="0" w:lastRow="0" w:firstColumn="0" w:lastColumn="0" w:oddVBand="0" w:evenVBand="0" w:oddHBand="1" w:evenHBand="0" w:firstRowFirstColumn="0" w:firstRowLastColumn="0" w:lastRowFirstColumn="0" w:lastRowLastColumn="0"/>
-            </w:pPr>
-          </w:p>
-        </w:tc>
+            <w:r>
+              <w:t xml:space="preserve">Final time on </w:t>
+            </w:r>
+            <w:proofErr w:type="spellStart"/>
+            <w:r>
+              <w:t>gameover</w:t>
+            </w:r>
+            <w:proofErr w:type="spellEnd"/>
+            <w:r>
+              <w:t xml:space="preserve"> page</w:t>
+            </w:r>
+          </w:p>
+        </w:tc>
+        <w:sdt>
+          <w:sdtPr>
+            <w:id w:val="1276454625"/>
+            <w14:checkbox>
+              <w14:checked w14:val="1"/>
+              <w14:checkedState w14:val="2612" w14:font="MS Gothic"/>
+              <w14:uncheckedState w14:val="2610" w14:font="MS Gothic"/>
+            </w14:checkbox>
+          </w:sdtPr>
+          <w:sdtContent>
+            <w:tc>
+              <w:tcPr>
+                <w:tcW w:w="1646" w:type="dxa"/>
+              </w:tcPr>
+              <w:p>
+                <w:pPr>
+                  <w:jc w:val="center"/>
+                  <w:cnfStyle w:val="000000100000" w:firstRow="0" w:lastRow="0" w:firstColumn="0" w:lastColumn="0" w:oddVBand="0" w:evenVBand="0" w:oddHBand="1" w:evenHBand="0" w:firstRowFirstColumn="0" w:firstRowLastColumn="0" w:lastRowFirstColumn="0" w:lastRowLastColumn="0"/>
+                </w:pPr>
+                <w:r>
+                  <w:rPr>
+                    <w:rFonts w:ascii="MS Gothic" w:eastAsia="MS Gothic" w:hAnsi="MS Gothic" w:hint="eastAsia"/>
+                  </w:rPr>
+                  <w:t>☒</w:t>
+                </w:r>
+              </w:p>
+            </w:tc>
+          </w:sdtContent>
+        </w:sdt>
       </w:tr>
       <w:tr>
         <w:trPr>
@@ -2354,7 +2766,7 @@
           </w:tcPr>
           <w:p>
             <w:r>
-              <w:t>Implement puck reset in enemy “end zone”</w:t>
+              <w:t>High score on title page</w:t>
             </w:r>
           </w:p>
         </w:tc>
@@ -2366,6 +2778,9 @@
             <w:pPr>
               <w:cnfStyle w:val="000000000000" w:firstRow="0" w:lastRow="0" w:firstColumn="0" w:lastColumn="0" w:oddVBand="0" w:evenVBand="0" w:oddHBand="0" w:evenHBand="0" w:firstRowFirstColumn="0" w:firstRowLastColumn="0" w:lastRowFirstColumn="0" w:lastRowLastColumn="0"/>
             </w:pPr>
+            <w:r>
+              <w:t>9/11/13</w:t>
+            </w:r>
           </w:p>
         </w:tc>
         <w:tc>
@@ -2376,165 +2791,40 @@
             <w:pPr>
               <w:cnfStyle w:val="000000000000" w:firstRow="0" w:lastRow="0" w:firstColumn="0" w:lastColumn="0" w:oddVBand="0" w:evenVBand="0" w:oddHBand="0" w:evenHBand="0" w:firstRowFirstColumn="0" w:firstRowLastColumn="0" w:lastRowFirstColumn="0" w:lastRowLastColumn="0"/>
             </w:pPr>
-          </w:p>
-        </w:tc>
-        <w:tc>
-          <w:tcPr>
-            <w:tcW w:w="1646" w:type="dxa"/>
-          </w:tcPr>
-          <w:p>
-            <w:pPr>
-              <w:jc w:val="center"/>
-              <w:cnfStyle w:val="000000000000" w:firstRow="0" w:lastRow="0" w:firstColumn="0" w:lastColumn="0" w:oddVBand="0" w:evenVBand="0" w:oddHBand="0" w:evenHBand="0" w:firstRowFirstColumn="0" w:firstRowLastColumn="0" w:lastRowFirstColumn="0" w:lastRowLastColumn="0"/>
-            </w:pPr>
-          </w:p>
-        </w:tc>
-      </w:tr>
-      <w:tr>
-        <w:trPr>
-          <w:cnfStyle w:val="000000100000" w:firstRow="0" w:lastRow="0" w:firstColumn="0" w:lastColumn="0" w:oddVBand="0" w:evenVBand="0" w:oddHBand="1" w:evenHBand="0" w:firstRowFirstColumn="0" w:firstRowLastColumn="0" w:lastRowFirstColumn="0" w:lastRowLastColumn="0"/>
-          <w:cantSplit/>
-        </w:trPr>
-        <w:tc>
-          <w:tcPr>
-            <w:cnfStyle w:val="001000000000" w:firstRow="0" w:lastRow="0" w:firstColumn="1" w:lastColumn="0" w:oddVBand="0" w:evenVBand="0" w:oddHBand="0" w:evenHBand="0" w:firstRowFirstColumn="0" w:firstRowLastColumn="0" w:lastRowFirstColumn="0" w:lastRowLastColumn="0"/>
-            <w:tcW w:w="3549" w:type="dxa"/>
-          </w:tcPr>
-          <w:p>
-            <w:r>
-              <w:t>Score indicators</w:t>
-            </w:r>
-          </w:p>
-        </w:tc>
-        <w:tc>
-          <w:tcPr>
-            <w:tcW w:w="989" w:type="dxa"/>
-          </w:tcPr>
-          <w:p>
-            <w:pPr>
-              <w:cnfStyle w:val="000000100000" w:firstRow="0" w:lastRow="0" w:firstColumn="0" w:lastColumn="0" w:oddVBand="0" w:evenVBand="0" w:oddHBand="1" w:evenHBand="0" w:firstRowFirstColumn="0" w:firstRowLastColumn="0" w:lastRowFirstColumn="0" w:lastRowLastColumn="0"/>
-            </w:pPr>
-          </w:p>
-        </w:tc>
-        <w:tc>
-          <w:tcPr>
-            <w:tcW w:w="3580" w:type="dxa"/>
-          </w:tcPr>
-          <w:p>
-            <w:pPr>
-              <w:cnfStyle w:val="000000100000" w:firstRow="0" w:lastRow="0" w:firstColumn="0" w:lastColumn="0" w:oddVBand="0" w:evenVBand="0" w:oddHBand="1" w:evenHBand="0" w:firstRowFirstColumn="0" w:firstRowLastColumn="0" w:lastRowFirstColumn="0" w:lastRowLastColumn="0"/>
-            </w:pPr>
-            <w:r>
-              <w:t>Time and shots</w:t>
-            </w:r>
-          </w:p>
-        </w:tc>
-        <w:tc>
-          <w:tcPr>
-            <w:tcW w:w="1646" w:type="dxa"/>
-          </w:tcPr>
-          <w:p>
-            <w:pPr>
-              <w:jc w:val="center"/>
-              <w:cnfStyle w:val="000000100000" w:firstRow="0" w:lastRow="0" w:firstColumn="0" w:lastColumn="0" w:oddVBand="0" w:evenVBand="0" w:oddHBand="1" w:evenHBand="0" w:firstRowFirstColumn="0" w:firstRowLastColumn="0" w:lastRowFirstColumn="0" w:lastRowLastColumn="0"/>
-            </w:pPr>
-          </w:p>
-        </w:tc>
-      </w:tr>
-      <w:tr>
-        <w:trPr>
-          <w:cantSplit/>
-        </w:trPr>
-        <w:tc>
-          <w:tcPr>
-            <w:cnfStyle w:val="001000000000" w:firstRow="0" w:lastRow="0" w:firstColumn="1" w:lastColumn="0" w:oddVBand="0" w:evenVBand="0" w:oddHBand="0" w:evenHBand="0" w:firstRowFirstColumn="0" w:firstRowLastColumn="0" w:lastRowFirstColumn="0" w:lastRowLastColumn="0"/>
-            <w:tcW w:w="3549" w:type="dxa"/>
-          </w:tcPr>
-          <w:p>
-            <w:r>
-              <w:t>Game score wrap up</w:t>
-            </w:r>
-          </w:p>
-        </w:tc>
-        <w:tc>
-          <w:tcPr>
-            <w:tcW w:w="989" w:type="dxa"/>
-          </w:tcPr>
-          <w:p>
-            <w:pPr>
-              <w:cnfStyle w:val="000000000000" w:firstRow="0" w:lastRow="0" w:firstColumn="0" w:lastColumn="0" w:oddVBand="0" w:evenVBand="0" w:oddHBand="0" w:evenHBand="0" w:firstRowFirstColumn="0" w:firstRowLastColumn="0" w:lastRowFirstColumn="0" w:lastRowLastColumn="0"/>
-            </w:pPr>
-          </w:p>
-        </w:tc>
-        <w:tc>
-          <w:tcPr>
-            <w:tcW w:w="3580" w:type="dxa"/>
-          </w:tcPr>
-          <w:p>
-            <w:pPr>
-              <w:cnfStyle w:val="000000000000" w:firstRow="0" w:lastRow="0" w:firstColumn="0" w:lastColumn="0" w:oddVBand="0" w:evenVBand="0" w:oddHBand="0" w:evenHBand="0" w:firstRowFirstColumn="0" w:firstRowLastColumn="0" w:lastRowFirstColumn="0" w:lastRowLastColumn="0"/>
-            </w:pPr>
-          </w:p>
-        </w:tc>
-        <w:tc>
-          <w:tcPr>
-            <w:tcW w:w="1646" w:type="dxa"/>
-          </w:tcPr>
-          <w:p>
-            <w:pPr>
-              <w:jc w:val="center"/>
-              <w:cnfStyle w:val="000000000000" w:firstRow="0" w:lastRow="0" w:firstColumn="0" w:lastColumn="0" w:oddVBand="0" w:evenVBand="0" w:oddHBand="0" w:evenHBand="0" w:firstRowFirstColumn="0" w:firstRowLastColumn="0" w:lastRowFirstColumn="0" w:lastRowLastColumn="0"/>
-            </w:pPr>
-          </w:p>
-        </w:tc>
-      </w:tr>
-      <w:tr>
-        <w:trPr>
-          <w:cnfStyle w:val="000000100000" w:firstRow="0" w:lastRow="0" w:firstColumn="0" w:lastColumn="0" w:oddVBand="0" w:evenVBand="0" w:oddHBand="1" w:evenHBand="0" w:firstRowFirstColumn="0" w:firstRowLastColumn="0" w:lastRowFirstColumn="0" w:lastRowLastColumn="0"/>
-          <w:cantSplit/>
-        </w:trPr>
-        <w:tc>
-          <w:tcPr>
-            <w:cnfStyle w:val="001000000000" w:firstRow="0" w:lastRow="0" w:firstColumn="1" w:lastColumn="0" w:oddVBand="0" w:evenVBand="0" w:oddHBand="0" w:evenHBand="0" w:firstRowFirstColumn="0" w:firstRowLastColumn="0" w:lastRowFirstColumn="0" w:lastRowLastColumn="0"/>
-            <w:tcW w:w="3549" w:type="dxa"/>
-          </w:tcPr>
-          <w:p>
-            <w:r>
-              <w:t>High score on title page</w:t>
-            </w:r>
-          </w:p>
-        </w:tc>
-        <w:tc>
-          <w:tcPr>
-            <w:tcW w:w="989" w:type="dxa"/>
-          </w:tcPr>
-          <w:p>
-            <w:pPr>
-              <w:cnfStyle w:val="000000100000" w:firstRow="0" w:lastRow="0" w:firstColumn="0" w:lastColumn="0" w:oddVBand="0" w:evenVBand="0" w:oddHBand="1" w:evenHBand="0" w:firstRowFirstColumn="0" w:firstRowLastColumn="0" w:lastRowFirstColumn="0" w:lastRowLastColumn="0"/>
-            </w:pPr>
-          </w:p>
-        </w:tc>
-        <w:tc>
-          <w:tcPr>
-            <w:tcW w:w="3580" w:type="dxa"/>
-          </w:tcPr>
-          <w:p>
-            <w:pPr>
-              <w:cnfStyle w:val="000000100000" w:firstRow="0" w:lastRow="0" w:firstColumn="0" w:lastColumn="0" w:oddVBand="0" w:evenVBand="0" w:oddHBand="1" w:evenHBand="0" w:firstRowFirstColumn="0" w:firstRowLastColumn="0" w:lastRowFirstColumn="0" w:lastRowLastColumn="0"/>
-            </w:pPr>
-          </w:p>
-        </w:tc>
-        <w:tc>
-          <w:tcPr>
-            <w:tcW w:w="1646" w:type="dxa"/>
-          </w:tcPr>
-          <w:p>
-            <w:pPr>
-              <w:jc w:val="center"/>
-              <w:cnfStyle w:val="000000100000" w:firstRow="0" w:lastRow="0" w:firstColumn="0" w:lastColumn="0" w:oddVBand="0" w:evenVBand="0" w:oddHBand="1" w:evenHBand="0" w:firstRowFirstColumn="0" w:firstRowLastColumn="0" w:lastRowFirstColumn="0" w:lastRowLastColumn="0"/>
-            </w:pPr>
-          </w:p>
-        </w:tc>
+            <w:r>
+              <w:t>Best time on start page</w:t>
+            </w:r>
+          </w:p>
+        </w:tc>
+        <w:sdt>
+          <w:sdtPr>
+            <w:id w:val="1703286633"/>
+            <w14:checkbox>
+              <w14:checked w14:val="1"/>
+              <w14:checkedState w14:val="2612" w14:font="MS Gothic"/>
+              <w14:uncheckedState w14:val="2610" w14:font="MS Gothic"/>
+            </w14:checkbox>
+          </w:sdtPr>
+          <w:sdtContent>
+            <w:tc>
+              <w:tcPr>
+                <w:tcW w:w="1646" w:type="dxa"/>
+              </w:tcPr>
+              <w:p>
+                <w:pPr>
+                  <w:jc w:val="center"/>
+                  <w:cnfStyle w:val="000000000000" w:firstRow="0" w:lastRow="0" w:firstColumn="0" w:lastColumn="0" w:oddVBand="0" w:evenVBand="0" w:oddHBand="0" w:evenHBand="0" w:firstRowFirstColumn="0" w:firstRowLastColumn="0" w:lastRowFirstColumn="0" w:lastRowLastColumn="0"/>
+                </w:pPr>
+                <w:r>
+                  <w:rPr>
+                    <w:rFonts w:ascii="MS Gothic" w:eastAsia="MS Gothic" w:hAnsi="MS Gothic" w:hint="eastAsia"/>
+                  </w:rPr>
+                  <w:t>☒</w:t>
+                </w:r>
+              </w:p>
+            </w:tc>
+          </w:sdtContent>
+        </w:sdt>
       </w:tr>
     </w:tbl>
     <w:p/>
@@ -2545,34 +2835,14 @@
           <w:rFonts w:eastAsia="Times New Roman"/>
         </w:rPr>
       </w:pPr>
-      <w:bookmarkStart w:id="7" w:name="_Toc366588081"/>
+      <w:bookmarkStart w:id="8" w:name="_Toc366679163"/>
       <w:r>
         <w:rPr>
           <w:rFonts w:eastAsia="Times New Roman"/>
         </w:rPr>
         <w:t>Additional Ideas and Possibilities</w:t>
       </w:r>
-      <w:bookmarkEnd w:id="7"/>
-    </w:p>
-    <w:p>
-      <w:pPr>
-        <w:pStyle w:val="ListParagraph"/>
-        <w:numPr>
-          <w:ilvl w:val="0"/>
-          <w:numId w:val="2"/>
-        </w:numPr>
-      </w:pPr>
-      <w:r>
-        <w:t xml:space="preserve">Breaking bricks (need distressed brick mesh and </w:t>
-      </w:r>
-      <w:proofErr w:type="spellStart"/>
-      <w:r>
-        <w:t>normals</w:t>
-      </w:r>
-      <w:proofErr w:type="spellEnd"/>
-      <w:r>
-        <w:t>)</w:t>
-      </w:r>
+      <w:bookmarkEnd w:id="8"/>
     </w:p>
     <w:p>
       <w:pPr>
@@ -2742,7 +3012,7 @@
         <w:rFonts w:eastAsiaTheme="majorEastAsia"/>
         <w:noProof/>
       </w:rPr>
-      <w:t>4</w:t>
+      <w:t>3</w:t>
     </w:r>
     <w:r>
       <w:rPr>
@@ -5062,7 +5332,7 @@
 </file>
 
 <file path=customXml/itemProps1.xml><?xml version="1.0" encoding="utf-8"?>
-<ds:datastoreItem xmlns:ds="http://schemas.openxmlformats.org/officeDocument/2006/customXml" ds:itemID="{FD307D8C-844E-41D8-AEF2-72B17E556075}">
+<ds:datastoreItem xmlns:ds="http://schemas.openxmlformats.org/officeDocument/2006/customXml" ds:itemID="{66F86207-01CA-492C-9B56-90794B18FA79}">
   <ds:schemaRefs>
     <ds:schemaRef ds:uri="http://schemas.openxmlformats.org/officeDocument/2006/bibliography"/>
   </ds:schemaRefs>

</xml_diff>